<commit_message>
Removed address from file name.
</commit_message>
<xml_diff>
--- a/templates/01 - Letter of Appointment BO.docx
+++ b/templates/01 - Letter of Appointment BO.docx
@@ -74,51 +74,9 @@
                 <w:szCs w:val="22"/>
                 <w:lang w:val="en-GB" w:eastAsia="zh-CN" w:bidi="hi-IN"/>
               </w:rPr>
-              <w:t>{{</w:t>
-            </w:r>
-            <w:r>
-              <w:rPr>
-                <w:rFonts w:eastAsia="Noto Serif CJK SC" w:cs="Droid Sans Devanagari" w:ascii="Times New Roman" w:hAnsi="Times New Roman"/>
-                <w:color w:val="auto"/>
-                <w:kern w:val="2"/>
-                <w:sz w:val="22"/>
-                <w:szCs w:val="22"/>
-                <w:lang w:val="en-GB" w:eastAsia="zh-CN" w:bidi="hi-IN"/>
-              </w:rPr>
-              <w:t>b</w:t>
-            </w:r>
-            <w:r>
-              <w:rPr>
-                <w:rFonts w:eastAsia="Noto Serif CJK SC" w:cs="Droid Sans Devanagari" w:ascii="Times New Roman" w:hAnsi="Times New Roman"/>
-                <w:color w:val="auto"/>
-                <w:kern w:val="2"/>
-                <w:sz w:val="22"/>
-                <w:szCs w:val="22"/>
-                <w:lang w:val="en-GB" w:eastAsia="zh-CN" w:bidi="hi-IN"/>
-              </w:rPr>
-              <w:t>o_letter_names}}{{</w:t>
-            </w:r>
-            <w:r>
-              <w:rPr>
-                <w:rFonts w:eastAsia="Noto Serif CJK SC" w:cs="Droid Sans Devanagari" w:ascii="Times New Roman" w:hAnsi="Times New Roman"/>
-                <w:color w:val="auto"/>
-                <w:kern w:val="2"/>
-                <w:sz w:val="22"/>
-                <w:szCs w:val="22"/>
-                <w:lang w:val="en-GB" w:eastAsia="zh-CN" w:bidi="hi-IN"/>
-              </w:rPr>
-              <w:t>b</w:t>
-            </w:r>
-            <w:r>
-              <w:rPr>
-                <w:rFonts w:eastAsia="Noto Serif CJK SC" w:cs="Droid Sans Devanagari" w:ascii="Times New Roman" w:hAnsi="Times New Roman"/>
-                <w:color w:val="auto"/>
-                <w:kern w:val="2"/>
-                <w:sz w:val="22"/>
-                <w:szCs w:val="22"/>
-                <w:lang w:val="en-GB" w:eastAsia="zh-CN" w:bidi="hi-IN"/>
-              </w:rPr>
-              <w:t>o_correspond_add_vert}}</w:t>
+              <w:t>{{bo_letter_names}}</w:t>
+              <w:br/>
+              <w:t>{{bo_correspond_add_vert}}</w:t>
             </w:r>
           </w:p>
         </w:tc>

</xml_diff>